<commit_message>
Arreglos algunos archivos y terminar organizar carpeta de docs. COMMIT FINAL ENTREGA 2
</commit_message>
<xml_diff>
--- a/docs/Word/Documentación con imágenes.docx
+++ b/docs/Word/Documentación con imágenes.docx
@@ -120,6 +120,24 @@
           <w:ilvl w:val="0"/>
           <w:numId w:val="1"/>
         </w:numPr>
+        <w:spacing w:after="26" w:line="233" w:lineRule="auto"/>
+        <w:ind w:right="4219" w:hanging="130"/>
+      </w:pPr>
+      <w:bookmarkStart w:id="0" w:name="_GoBack"/>
+      <w:bookmarkEnd w:id="0"/>
+      <w:r>
+        <w:rPr>
+          <w:sz w:val="24"/>
+        </w:rPr>
+        <w:t>Ángela Jiménez</w:t>
+      </w:r>
+    </w:p>
+    <w:p>
+      <w:pPr>
+        <w:numPr>
+          <w:ilvl w:val="0"/>
+          <w:numId w:val="1"/>
+        </w:numPr>
         <w:spacing w:after="190" w:line="233" w:lineRule="auto"/>
         <w:ind w:right="4219" w:hanging="130"/>
       </w:pPr>
@@ -127,7 +145,7 @@
         <w:rPr>
           <w:sz w:val="24"/>
         </w:rPr>
-        <w:t xml:space="preserve">Ángela Jiménez </w:t>
+        <w:t xml:space="preserve">Kevin Castillo </w:t>
       </w:r>
       <w:r>
         <w:rPr>
@@ -137,20 +155,12 @@
         </w:rPr>
         <w:t xml:space="preserve"> </w:t>
       </w:r>
-      <w:r>
-        <w:rPr>
-          <w:sz w:val="24"/>
-        </w:rPr>
-        <w:t xml:space="preserve">- Kevin Castillo </w:t>
-      </w:r>
-      <w:r>
-        <w:rPr>
-          <w:rFonts w:ascii="Segoe UI" w:eastAsia="Segoe UI" w:hAnsi="Segoe UI" w:cs="Segoe UI"/>
-          <w:sz w:val="24"/>
-          <w:vertAlign w:val="subscript"/>
-        </w:rPr>
-        <w:t xml:space="preserve"> </w:t>
-      </w:r>
+    </w:p>
+    <w:p>
+      <w:pPr>
+        <w:spacing w:after="190" w:line="233" w:lineRule="auto"/>
+        <w:ind w:right="4219"/>
+      </w:pPr>
       <w:r>
         <w:rPr>
           <w:b/>
@@ -322,7 +332,25 @@
           <w:sz w:val="26"/>
           <w:shd w:val="clear" w:color="auto" w:fill="00FFFF"/>
         </w:rPr>
-        <w:t>Pruebas en PostMan de requerimientos:</w:t>
+        <w:t xml:space="preserve">Pruebas en </w:t>
+      </w:r>
+      <w:proofErr w:type="spellStart"/>
+      <w:r>
+        <w:rPr>
+          <w:b/>
+          <w:sz w:val="26"/>
+          <w:shd w:val="clear" w:color="auto" w:fill="00FFFF"/>
+        </w:rPr>
+        <w:t>PostMan</w:t>
+      </w:r>
+      <w:proofErr w:type="spellEnd"/>
+      <w:r>
+        <w:rPr>
+          <w:b/>
+          <w:sz w:val="26"/>
+          <w:shd w:val="clear" w:color="auto" w:fill="00FFFF"/>
+        </w:rPr>
+        <w:t xml:space="preserve"> de requerimientos:</w:t>
       </w:r>
       <w:r>
         <w:rPr>
@@ -523,13 +551,7 @@
         <w:rPr>
           <w:b/>
         </w:rPr>
-        <w:t>Crear y borrar una</w:t>
-      </w:r>
-      <w:r>
-        <w:rPr>
-          <w:b/>
-        </w:rPr>
-        <w:t xml:space="preserve"> bodega: Crear:</w:t>
+        <w:t>Crear y borrar una bodega: Crear:</w:t>
       </w:r>
       <w:r>
         <w:t xml:space="preserve"> </w:t>
@@ -1517,10 +1539,7 @@
         </w:drawing>
       </w:r>
       <w:r>
-        <w:t>Para este requerimiento hicimos dos pruebas, una es recepción hoy la cual prueba una parte importante del requerim</w:t>
-      </w:r>
-      <w:r>
-        <w:t xml:space="preserve">iento (principalmente para detectar errores y verificar la respuesta que da) y el otro es el requerimiento completo y se llama registrar productos en bodega. </w:t>
+        <w:t xml:space="preserve">Para este requerimiento hicimos dos pruebas, una es recepción hoy la cual prueba una parte importante del requerimiento (principalmente para detectar errores y verificar la respuesta que da) y el otro es el requerimiento completo y se llama registrar productos en bodega. </w:t>
       </w:r>
       <w:r>
         <w:rPr>
@@ -1578,14 +1597,7 @@
           <w:b/>
           <w:color w:val="FF0000"/>
         </w:rPr>
-        <w:t>-Requer</w:t>
-      </w:r>
-      <w:r>
-        <w:rPr>
-          <w:b/>
-          <w:color w:val="FF0000"/>
-        </w:rPr>
-        <w:t xml:space="preserve">imiento funcional de consulta 1: </w:t>
+        <w:t xml:space="preserve">-Requerimiento funcional de consulta 1: </w:t>
       </w:r>
     </w:p>
     <w:p>
@@ -2077,7 +2089,23 @@
           <w:b/>
           <w:color w:val="FF0000"/>
         </w:rPr>
-        <w:t xml:space="preserve">Consulta de documentos de ingreso de productos a bodega - Serializable: </w:t>
+        <w:t xml:space="preserve">Consulta de documentos de ingreso de productos a bodega - </w:t>
+      </w:r>
+      <w:proofErr w:type="spellStart"/>
+      <w:r>
+        <w:rPr>
+          <w:b/>
+          <w:color w:val="FF0000"/>
+        </w:rPr>
+        <w:t>Serializable</w:t>
+      </w:r>
+      <w:proofErr w:type="spellEnd"/>
+      <w:r>
+        <w:rPr>
+          <w:b/>
+          <w:color w:val="FF0000"/>
+        </w:rPr>
+        <w:t xml:space="preserve">: </w:t>
       </w:r>
     </w:p>
     <w:p>
@@ -2163,7 +2191,39 @@
           <w:b/>
           <w:color w:val="FF0000"/>
         </w:rPr>
-        <w:t xml:space="preserve">Consulta de documentos de ingreso de productos a bodega – Read Commited: </w:t>
+        <w:t xml:space="preserve">Consulta de documentos de ingreso de productos a bodega – </w:t>
+      </w:r>
+      <w:proofErr w:type="spellStart"/>
+      <w:r>
+        <w:rPr>
+          <w:b/>
+          <w:color w:val="FF0000"/>
+        </w:rPr>
+        <w:t>Read</w:t>
+      </w:r>
+      <w:proofErr w:type="spellEnd"/>
+      <w:r>
+        <w:rPr>
+          <w:b/>
+          <w:color w:val="FF0000"/>
+        </w:rPr>
+        <w:t xml:space="preserve"> </w:t>
+      </w:r>
+      <w:proofErr w:type="spellStart"/>
+      <w:r>
+        <w:rPr>
+          <w:b/>
+          <w:color w:val="FF0000"/>
+        </w:rPr>
+        <w:t>Commited</w:t>
+      </w:r>
+      <w:proofErr w:type="spellEnd"/>
+      <w:r>
+        <w:rPr>
+          <w:b/>
+          <w:color w:val="FF0000"/>
+        </w:rPr>
+        <w:t xml:space="preserve">: </w:t>
       </w:r>
     </w:p>
     <w:p>
@@ -2332,7 +2392,7 @@
               </wp:inline>
             </w:drawing>
           </mc:Choice>
-          <mc:Fallback xmlns:a="http://schemas.openxmlformats.org/drawingml/2006/main" xmlns:w16sdtdh="http://schemas.microsoft.com/office/word/2020/wordml/sdtdatahash" xmlns:w16du="http://schemas.microsoft.com/office/word/2023/wordml/word16du" xmlns:w16="http://schemas.microsoft.com/office/word/2018/wordml" xmlns:w16cid="http://schemas.microsoft.com/office/word/2016/wordml/cid" xmlns:w16cex="http://schemas.microsoft.com/office/word/2018/wordml/cex" xmlns:oel="http://schemas.microsoft.com/office/2019/extlst" xmlns:am3d="http://schemas.microsoft.com/office/drawing/2017/model3d" xmlns:aink="http://schemas.microsoft.com/office/drawing/2016/ink" xmlns:cx8="http://schemas.microsoft.com/office/drawing/2016/5/14/chartex" xmlns:cx7="http://schemas.microsoft.com/office/drawing/2016/5/13/chartex" xmlns:cx6="http://schemas.microsoft.com/office/drawing/2016/5/12/chartex" xmlns:cx5="http://schemas.microsoft.com/office/drawing/2016/5/11/chartex" xmlns:cx4="http://schemas.microsoft.com/office/drawing/2016/5/10/chartex" xmlns:cx3="http://schemas.microsoft.com/office/drawing/2016/5/9/chartex" xmlns:cx2="http://schemas.microsoft.com/office/drawing/2015/10/21/chartex" xmlns:cx1="http://schemas.microsoft.com/office/drawing/2015/9/8/chartex">
+          <mc:Fallback xmlns:cx1="http://schemas.microsoft.com/office/drawing/2015/9/8/chartex" xmlns:cx2="http://schemas.microsoft.com/office/drawing/2015/10/21/chartex" xmlns:cx3="http://schemas.microsoft.com/office/drawing/2016/5/9/chartex" xmlns:cx4="http://schemas.microsoft.com/office/drawing/2016/5/10/chartex" xmlns:cx5="http://schemas.microsoft.com/office/drawing/2016/5/11/chartex" xmlns:cx6="http://schemas.microsoft.com/office/drawing/2016/5/12/chartex" xmlns:cx7="http://schemas.microsoft.com/office/drawing/2016/5/13/chartex" xmlns:cx8="http://schemas.microsoft.com/office/drawing/2016/5/14/chartex" xmlns:aink="http://schemas.microsoft.com/office/drawing/2016/ink" xmlns:am3d="http://schemas.microsoft.com/office/drawing/2017/model3d" xmlns:oel="http://schemas.microsoft.com/office/2019/extlst" xmlns:w16cex="http://schemas.microsoft.com/office/word/2018/wordml/cex" xmlns:w16cid="http://schemas.microsoft.com/office/word/2016/wordml/cid" xmlns:w16="http://schemas.microsoft.com/office/word/2018/wordml" xmlns:w16du="http://schemas.microsoft.com/office/word/2023/wordml/word16du" xmlns:w16sdtdh="http://schemas.microsoft.com/office/word/2020/wordml/sdtdatahash" xmlns:a="http://schemas.openxmlformats.org/drawingml/2006/main">
             <w:pict>
               <v:group id="Group 3874" style="width:468pt;height:364.86pt;mso-position-horizontal-relative:char;mso-position-vertical-relative:line" coordsize="59436,46337">
                 <v:shape id="Picture 387" style="position:absolute;width:59436;height:22796;left:0;top:0;" filled="f">
@@ -2416,7 +2476,16 @@
           <w:sz w:val="32"/>
           <w:highlight w:val="cyan"/>
         </w:rPr>
-        <w:t>Escenario 2</w:t>
+        <w:t xml:space="preserve">Escenario </w:t>
+      </w:r>
+      <w:r>
+        <w:rPr>
+          <w:rFonts w:ascii="Amasis MT Pro Light" w:hAnsi="Amasis MT Pro Light"/>
+          <w:b/>
+          <w:sz w:val="32"/>
+          <w:highlight w:val="cyan"/>
+        </w:rPr>
+        <w:t>1</w:t>
       </w:r>
       <w:r>
         <w:rPr>
@@ -2453,7 +2522,21 @@
         <w:rPr>
           <w:rFonts w:ascii="Amasis MT Pro Light" w:hAnsi="Amasis MT Pro Light"/>
         </w:rPr>
-        <w:t>Se lanza la consulta consultaIngresoProductoBodega_SERIALIZABLE, que busca obtener los documentos de ingreso de productos en una bodega específica.</w:t>
+        <w:t xml:space="preserve">Se lanza la consulta </w:t>
+      </w:r>
+      <w:proofErr w:type="spellStart"/>
+      <w:r>
+        <w:rPr>
+          <w:rFonts w:ascii="Amasis MT Pro Light" w:hAnsi="Amasis MT Pro Light"/>
+        </w:rPr>
+        <w:t>consultaIngresoProductoBodega_SERIALIZABLE</w:t>
+      </w:r>
+      <w:proofErr w:type="spellEnd"/>
+      <w:r>
+        <w:rPr>
+          <w:rFonts w:ascii="Amasis MT Pro Light" w:hAnsi="Amasis MT Pro Light"/>
+        </w:rPr>
+        <w:t>, que busca obtener los documentos de ingreso de productos en una bodega específica.</w:t>
       </w:r>
     </w:p>
     <w:p>
@@ -2481,7 +2564,35 @@
         <w:rPr>
           <w:rFonts w:ascii="Amasis MT Pro Light" w:hAnsi="Amasis MT Pro Light"/>
         </w:rPr>
-        <w:t>La consulta realiza una primera obtención de los datos (almacenados en respuestaConsultaIgreso), espera 30 segundos (Thread.sleep(30000)), y luego vuelve a realizar la consulta en el repositorio antes de retornar los datos.</w:t>
+        <w:t xml:space="preserve">La consulta realiza una primera obtención de los datos (almacenados en </w:t>
+      </w:r>
+      <w:proofErr w:type="spellStart"/>
+      <w:r>
+        <w:rPr>
+          <w:rFonts w:ascii="Amasis MT Pro Light" w:hAnsi="Amasis MT Pro Light"/>
+        </w:rPr>
+        <w:t>respuestaConsultaIgreso</w:t>
+      </w:r>
+      <w:proofErr w:type="spellEnd"/>
+      <w:r>
+        <w:rPr>
+          <w:rFonts w:ascii="Amasis MT Pro Light" w:hAnsi="Amasis MT Pro Light"/>
+        </w:rPr>
+        <w:t>), espera 30 segundos (</w:t>
+      </w:r>
+      <w:proofErr w:type="spellStart"/>
+      <w:r>
+        <w:rPr>
+          <w:rFonts w:ascii="Amasis MT Pro Light" w:hAnsi="Amasis MT Pro Light"/>
+        </w:rPr>
+        <w:t>Thread.sleep</w:t>
+      </w:r>
+      <w:proofErr w:type="spellEnd"/>
+      <w:r>
+        <w:rPr>
+          <w:rFonts w:ascii="Amasis MT Pro Light" w:hAnsi="Amasis MT Pro Light"/>
+        </w:rPr>
+        <w:t>(30000)), y luego vuelve a realizar la consulta en el repositorio antes de retornar los datos.</w:t>
       </w:r>
     </w:p>
     <w:p>
@@ -2512,7 +2623,35 @@
           <w:rFonts w:ascii="Amasis MT Pro Light" w:hAnsi="Amasis MT Pro Light"/>
         </w:rPr>
         <w:lastRenderedPageBreak/>
-        <w:t>Antes de que transcurran los 30 segundos de espera en RFC6, se ejecuta la operación registroProductoBodega (RF10), cuyo propósito es registrar el ingreso de productos en la bodega. Esta operación también es transaccional, con un nivel  READ COMMITTED.</w:t>
+        <w:t xml:space="preserve">Antes de que transcurran los 30 segundos de espera en RFC6, se ejecuta la operación </w:t>
+      </w:r>
+      <w:proofErr w:type="spellStart"/>
+      <w:r>
+        <w:rPr>
+          <w:rFonts w:ascii="Amasis MT Pro Light" w:hAnsi="Amasis MT Pro Light"/>
+        </w:rPr>
+        <w:t>registroProductoBodega</w:t>
+      </w:r>
+      <w:proofErr w:type="spellEnd"/>
+      <w:r>
+        <w:rPr>
+          <w:rFonts w:ascii="Amasis MT Pro Light" w:hAnsi="Amasis MT Pro Light"/>
+        </w:rPr>
+        <w:t xml:space="preserve"> (RF10), cuyo propósito es registrar el ingreso de productos en la bodega. Esta operación también es transaccional, con un </w:t>
+      </w:r>
+      <w:proofErr w:type="gramStart"/>
+      <w:r>
+        <w:rPr>
+          <w:rFonts w:ascii="Amasis MT Pro Light" w:hAnsi="Amasis MT Pro Light"/>
+        </w:rPr>
+        <w:t>nivel  READ</w:t>
+      </w:r>
+      <w:proofErr w:type="gramEnd"/>
+      <w:r>
+        <w:rPr>
+          <w:rFonts w:ascii="Amasis MT Pro Light" w:hAnsi="Amasis MT Pro Light"/>
+        </w:rPr>
+        <w:t xml:space="preserve"> COMMITTED.</w:t>
       </w:r>
     </w:p>
     <w:p>
@@ -2606,7 +2745,21 @@
         <w:rPr>
           <w:rFonts w:ascii="Amasis MT Pro Light" w:hAnsi="Amasis MT Pro Light"/>
         </w:rPr>
-        <w:t>Se lanza RF10 mientras RFC6 aún está en espera. Debido a la serialización de RFC6, RF10 no puede modificar o registrar ningún ingreso de producto en la bodega hasta que RFC6 termine su ejecución.</w:t>
+        <w:t xml:space="preserve">Se lanza RF10 mientras RFC6 aún está en espera. Debido a la </w:t>
+      </w:r>
+      <w:proofErr w:type="spellStart"/>
+      <w:r>
+        <w:rPr>
+          <w:rFonts w:ascii="Amasis MT Pro Light" w:hAnsi="Amasis MT Pro Light"/>
+        </w:rPr>
+        <w:t>serialización</w:t>
+      </w:r>
+      <w:proofErr w:type="spellEnd"/>
+      <w:r>
+        <w:rPr>
+          <w:rFonts w:ascii="Amasis MT Pro Light" w:hAnsi="Amasis MT Pro Light"/>
+        </w:rPr>
+        <w:t xml:space="preserve"> de RFC6, RF10 no puede modificar o registrar ningún ingreso de producto en la bodega hasta que RFC6 termine su ejecución.</w:t>
       </w:r>
     </w:p>
     <w:p>
@@ -2642,7 +2795,21 @@
         <w:rPr>
           <w:rFonts w:ascii="Amasis MT Pro Light" w:hAnsi="Amasis MT Pro Light"/>
         </w:rPr>
-        <w:t>RFC6 realiza la segunda consulta en el repositorio y finaliza, liberando el bloqueo serializable.</w:t>
+        <w:t xml:space="preserve">RFC6 realiza la segunda consulta en el repositorio y finaliza, liberando el bloqueo </w:t>
+      </w:r>
+      <w:proofErr w:type="spellStart"/>
+      <w:r>
+        <w:rPr>
+          <w:rFonts w:ascii="Amasis MT Pro Light" w:hAnsi="Amasis MT Pro Light"/>
+        </w:rPr>
+        <w:t>serializable</w:t>
+      </w:r>
+      <w:proofErr w:type="spellEnd"/>
+      <w:r>
+        <w:rPr>
+          <w:rFonts w:ascii="Amasis MT Pro Light" w:hAnsi="Amasis MT Pro Light"/>
+        </w:rPr>
+        <w:t>.</w:t>
       </w:r>
     </w:p>
     <w:p>
@@ -2727,6 +2894,8 @@
       <w:r>
         <w:rPr>
           <w:rFonts w:ascii="Amasis MT Pro Light" w:hAnsi="Amasis MT Pro Light"/>
+          <w:noProof/>
+          <w:lang w:val="en-US" w:eastAsia="en-US"/>
         </w:rPr>
         <w:lastRenderedPageBreak/>
         <w:drawing>
@@ -2768,6 +2937,8 @@
       <w:r>
         <w:rPr>
           <w:rFonts w:ascii="Amasis MT Pro Light" w:hAnsi="Amasis MT Pro Light"/>
+          <w:noProof/>
+          <w:lang w:val="en-US" w:eastAsia="en-US"/>
         </w:rPr>
         <w:drawing>
           <wp:inline distT="0" distB="0" distL="0" distR="0" wp14:anchorId="7F024048" wp14:editId="1468FA54">
@@ -2855,7 +3026,21 @@
         <w:rPr>
           <w:rFonts w:ascii="Amasis MT Pro Light" w:hAnsi="Amasis MT Pro Light"/>
         </w:rPr>
-        <w:t>Al estar en aislamiento serializable, RFC6 garantiza que los datos que leyó inicialmente permanecen inalterados hasta el final de la transacción. RF10, que requiere modificar estos datos, tiene que esperar a que RFC6 libere el bloqueo.</w:t>
+        <w:t xml:space="preserve">Al estar en aislamiento </w:t>
+      </w:r>
+      <w:proofErr w:type="spellStart"/>
+      <w:r>
+        <w:rPr>
+          <w:rFonts w:ascii="Amasis MT Pro Light" w:hAnsi="Amasis MT Pro Light"/>
+        </w:rPr>
+        <w:t>serializable</w:t>
+      </w:r>
+      <w:proofErr w:type="spellEnd"/>
+      <w:r>
+        <w:rPr>
+          <w:rFonts w:ascii="Amasis MT Pro Light" w:hAnsi="Amasis MT Pro Light"/>
+        </w:rPr>
+        <w:t>, RFC6 garantiza que los datos que leyó inicialmente permanecen inalterados hasta el final de la transacción. RF10, que requiere modificar estos datos, tiene que esperar a que RFC6 libere el bloqueo.</w:t>
       </w:r>
     </w:p>
     <w:p>
@@ -2971,15 +3156,7 @@
         <w:rPr>
           <w:rFonts w:ascii="Amasis MT Pro Light" w:hAnsi="Amasis MT Pro Light"/>
         </w:rPr>
-        <w:t>de product</w:t>
-      </w:r>
-      <w:bookmarkStart w:id="0" w:name="_GoBack"/>
-      <w:bookmarkEnd w:id="0"/>
-      <w:r>
-        <w:rPr>
-          <w:rFonts w:ascii="Amasis MT Pro Light" w:hAnsi="Amasis MT Pro Light"/>
-        </w:rPr>
-        <w:t>o en la bodega.</w:t>
+        <w:t>de producto en la bodega.</w:t>
       </w:r>
     </w:p>
     <w:p>
@@ -3341,6 +3518,7 @@
         <w:rPr>
           <w:rFonts w:ascii="Amasis MT Pro Light" w:hAnsi="Amasis MT Pro Light"/>
           <w:noProof/>
+          <w:lang w:val="en-US" w:eastAsia="en-US"/>
         </w:rPr>
         <w:drawing>
           <wp:inline distT="0" distB="0" distL="0" distR="0" wp14:anchorId="1A5818D9" wp14:editId="40BDF661">
@@ -3388,6 +3566,7 @@
         <w:rPr>
           <w:rFonts w:ascii="Amasis MT Pro Light" w:hAnsi="Amasis MT Pro Light"/>
           <w:noProof/>
+          <w:lang w:val="en-US" w:eastAsia="en-US"/>
         </w:rPr>
         <w:drawing>
           <wp:inline distT="0" distB="0" distL="0" distR="0" wp14:anchorId="52A1ADE5" wp14:editId="1F990F0C">
@@ -3425,16 +3604,6 @@
           </wp:inline>
         </w:drawing>
       </w:r>
-    </w:p>
-    <w:p>
-      <w:pPr>
-        <w:numPr>
-          <w:ilvl w:val="0"/>
-          <w:numId w:val="2"/>
-        </w:numPr>
-        <w:spacing w:after="1"/>
-        <w:ind w:hanging="360"/>
-      </w:pPr>
     </w:p>
     <w:sectPr>
       <w:pgSz w:w="12240" w:h="15840"/>

</xml_diff>